<commit_message>
Se rindio MCgit add .
</commit_message>
<xml_diff>
--- a/Teoria/1-MEMORIA COMPARTIDA/Preguntas teoricas de las clases/Cuestionario Clases 1 y 2.docx
+++ b/Teoria/1-MEMORIA COMPARTIDA/Preguntas teoricas de las clases/Cuestionario Clases 1 y 2.docx
@@ -675,7 +675,7 @@
           <w:tab w:val="clear" w:pos="720"/>
           <w:tab w:val="left" w:pos="822" w:leader="none"/>
         </w:tabs>
-        <w:spacing w:lineRule="auto" w:line="254" w:before="0" w:after="0"/>
+        <w:spacing w:lineRule="auto" w:line="252" w:before="0" w:after="0"/>
         <w:ind w:left="821" w:right="1400" w:hanging="360"/>
         <w:jc w:val="left"/>
         <w:rPr/>
@@ -1026,35 +1026,51 @@
       </w:pPr>
       <w:r>
         <w:rPr>
+          <w:rFonts w:asciiTheme="minorHAnsi" w:eastAsiaTheme="minorHAnsi" w:hAnsiTheme="minorHAnsi"/>
           <w:u w:val="single"/>
+          <w:shd w:fill="FFFF00" w:val="clear"/>
         </w:rPr>
         <w:t>El</w:t>
       </w:r>
       <w:r>
         <w:rPr>
+          <w:rFonts w:asciiTheme="minorHAnsi" w:eastAsiaTheme="minorHAnsi" w:hAnsiTheme="minorHAnsi"/>
           <w:spacing w:val="-4"/>
           <w:u w:val="single"/>
-        </w:rPr>
-        <w:t xml:space="preserve"> </w:t>
-      </w:r>
-      <w:r>
-        <w:rPr>
+          <w:shd w:fill="FFFF00" w:val="clear"/>
+        </w:rPr>
+        <w:t xml:space="preserve"> </w:t>
+      </w:r>
+      <w:r>
+        <w:rPr>
+          <w:rFonts w:asciiTheme="minorHAnsi" w:eastAsiaTheme="minorHAnsi" w:hAnsiTheme="minorHAnsi"/>
           <w:u w:val="single"/>
+          <w:shd w:fill="FFFF00" w:val="clear"/>
         </w:rPr>
         <w:t>procesamiento</w:t>
       </w:r>
       <w:r>
         <w:rPr>
+          <w:rFonts w:asciiTheme="minorHAnsi" w:eastAsiaTheme="minorHAnsi" w:hAnsiTheme="minorHAnsi"/>
           <w:spacing w:val="-2"/>
           <w:u w:val="single"/>
-        </w:rPr>
-        <w:t xml:space="preserve"> </w:t>
-      </w:r>
-      <w:r>
-        <w:rPr>
+          <w:shd w:fill="FFFF00" w:val="clear"/>
+        </w:rPr>
+        <w:t xml:space="preserve"> </w:t>
+      </w:r>
+      <w:r>
+        <w:rPr>
+          <w:rFonts w:asciiTheme="minorHAnsi" w:eastAsiaTheme="minorHAnsi" w:hAnsiTheme="minorHAnsi"/>
           <w:u w:val="single"/>
-        </w:rPr>
-        <w:t>secuencial</w:t>
+          <w:shd w:fill="FFFF00" w:val="clear"/>
+        </w:rPr>
+        <w:t>secuencia</w:t>
+      </w:r>
+      <w:r>
+        <w:rPr>
+          <w:u w:val="single"/>
+        </w:rPr>
+        <w:t>l</w:t>
       </w:r>
       <w:r>
         <w:rPr>
@@ -1221,33 +1237,43 @@
       </w:pPr>
       <w:r>
         <w:rPr>
+          <w:rFonts w:asciiTheme="minorHAnsi" w:eastAsiaTheme="minorHAnsi" w:hAnsiTheme="minorHAnsi"/>
           <w:u w:val="single"/>
+          <w:shd w:fill="FFFF00" w:val="clear"/>
         </w:rPr>
         <w:t>El</w:t>
       </w:r>
       <w:r>
         <w:rPr>
+          <w:rFonts w:asciiTheme="minorHAnsi" w:eastAsiaTheme="minorHAnsi" w:hAnsiTheme="minorHAnsi"/>
           <w:spacing w:val="-4"/>
           <w:u w:val="single"/>
-        </w:rPr>
-        <w:t xml:space="preserve"> </w:t>
-      </w:r>
-      <w:r>
-        <w:rPr>
+          <w:shd w:fill="FFFF00" w:val="clear"/>
+        </w:rPr>
+        <w:t xml:space="preserve"> </w:t>
+      </w:r>
+      <w:r>
+        <w:rPr>
+          <w:rFonts w:asciiTheme="minorHAnsi" w:eastAsiaTheme="minorHAnsi" w:hAnsiTheme="minorHAnsi"/>
           <w:u w:val="single"/>
+          <w:shd w:fill="FFFF00" w:val="clear"/>
         </w:rPr>
         <w:t>procesamiento</w:t>
       </w:r>
       <w:r>
         <w:rPr>
+          <w:rFonts w:asciiTheme="minorHAnsi" w:eastAsiaTheme="minorHAnsi" w:hAnsiTheme="minorHAnsi"/>
           <w:spacing w:val="-3"/>
           <w:u w:val="single"/>
-        </w:rPr>
-        <w:t xml:space="preserve"> </w:t>
-      </w:r>
-      <w:r>
-        <w:rPr>
+          <w:shd w:fill="FFFF00" w:val="clear"/>
+        </w:rPr>
+        <w:t xml:space="preserve"> </w:t>
+      </w:r>
+      <w:r>
+        <w:rPr>
+          <w:rFonts w:asciiTheme="minorHAnsi" w:eastAsiaTheme="minorHAnsi" w:hAnsiTheme="minorHAnsi"/>
           <w:u w:val="single"/>
+          <w:shd w:fill="FFFF00" w:val="clear"/>
         </w:rPr>
         <w:t>concurrente</w:t>
       </w:r>
@@ -1455,7 +1481,7 @@
     <w:p>
       <w:pPr>
         <w:pStyle w:val="Cuerpodetexto"/>
-        <w:spacing w:lineRule="auto" w:line="254"/>
+        <w:spacing w:lineRule="auto" w:line="252"/>
         <w:ind w:left="821" w:right="655" w:hanging="0"/>
         <w:rPr/>
       </w:pPr>
@@ -1879,33 +1905,43 @@
       </w:pPr>
       <w:r>
         <w:rPr>
+          <w:rFonts w:asciiTheme="minorHAnsi" w:eastAsiaTheme="minorHAnsi" w:hAnsiTheme="minorHAnsi"/>
           <w:u w:val="single"/>
+          <w:shd w:fill="FFFF00" w:val="clear"/>
         </w:rPr>
         <w:t>El</w:t>
       </w:r>
       <w:r>
         <w:rPr>
+          <w:rFonts w:asciiTheme="minorHAnsi" w:eastAsiaTheme="minorHAnsi" w:hAnsiTheme="minorHAnsi"/>
           <w:spacing w:val="-5"/>
           <w:u w:val="single"/>
-        </w:rPr>
-        <w:t xml:space="preserve"> </w:t>
-      </w:r>
-      <w:r>
-        <w:rPr>
+          <w:shd w:fill="FFFF00" w:val="clear"/>
+        </w:rPr>
+        <w:t xml:space="preserve"> </w:t>
+      </w:r>
+      <w:r>
+        <w:rPr>
+          <w:rFonts w:asciiTheme="minorHAnsi" w:eastAsiaTheme="minorHAnsi" w:hAnsiTheme="minorHAnsi"/>
           <w:u w:val="single"/>
+          <w:shd w:fill="FFFF00" w:val="clear"/>
         </w:rPr>
         <w:t>procesamiento</w:t>
       </w:r>
       <w:r>
         <w:rPr>
+          <w:rFonts w:asciiTheme="minorHAnsi" w:eastAsiaTheme="minorHAnsi" w:hAnsiTheme="minorHAnsi"/>
           <w:spacing w:val="-3"/>
           <w:u w:val="single"/>
-        </w:rPr>
-        <w:t xml:space="preserve"> </w:t>
-      </w:r>
-      <w:r>
-        <w:rPr>
+          <w:shd w:fill="FFFF00" w:val="clear"/>
+        </w:rPr>
+        <w:t xml:space="preserve"> </w:t>
+      </w:r>
+      <w:r>
+        <w:rPr>
+          <w:rFonts w:asciiTheme="minorHAnsi" w:eastAsiaTheme="minorHAnsi" w:hAnsiTheme="minorHAnsi"/>
           <w:u w:val="single"/>
+          <w:shd w:fill="FFFF00" w:val="clear"/>
         </w:rPr>
         <w:t>paralelo</w:t>
       </w:r>
@@ -2239,8 +2275,15 @@
         <w:rPr/>
       </w:pPr>
       <w:r>
-        <w:rPr/>
-        <w:t>Un deadlock (bloqueo) es una situación en la que dos o más procesos o hilos en un</w:t>
+        <w:rPr>
+          <w:rFonts w:asciiTheme="minorHAnsi" w:eastAsiaTheme="minorHAnsi" w:hAnsiTheme="minorHAnsi"/>
+          <w:shd w:fill="FFFF00" w:val="clear"/>
+        </w:rPr>
+        <w:t xml:space="preserve">Un deadlock </w:t>
+      </w:r>
+      <w:r>
+        <w:rPr/>
+        <w:t>(bloqueo) es una situación en la que dos o más procesos o hilos en un</w:t>
       </w:r>
       <w:r>
         <w:rPr>
@@ -2579,7 +2622,7 @@
           <w:tab w:val="clear" w:pos="720"/>
           <w:tab w:val="left" w:pos="1182" w:leader="none"/>
         </w:tabs>
-        <w:spacing w:lineRule="auto" w:line="254" w:before="22" w:after="0"/>
+        <w:spacing w:lineRule="auto" w:line="252" w:before="22" w:after="0"/>
         <w:ind w:left="1181" w:right="646" w:hanging="360"/>
         <w:jc w:val="left"/>
         <w:rPr>
@@ -2588,35 +2631,51 @@
       </w:pPr>
       <w:r>
         <w:rPr>
-          <w:sz w:val="22"/>
+          <w:rFonts w:asciiTheme="minorHAnsi" w:eastAsiaTheme="minorHAnsi" w:hAnsiTheme="minorHAnsi"/>
+          <w:sz w:val="22"/>
+          <w:shd w:fill="FFFF00" w:val="clear"/>
         </w:rPr>
         <w:t>Recursos</w:t>
       </w:r>
       <w:r>
         <w:rPr>
+          <w:rFonts w:asciiTheme="minorHAnsi" w:eastAsiaTheme="minorHAnsi" w:hAnsiTheme="minorHAnsi"/>
           <w:spacing w:val="-5"/>
           <w:sz w:val="22"/>
-        </w:rPr>
-        <w:t xml:space="preserve"> </w:t>
-      </w:r>
-      <w:r>
-        <w:rPr>
-          <w:sz w:val="22"/>
+          <w:shd w:fill="FFFF00" w:val="clear"/>
+        </w:rPr>
+        <w:t xml:space="preserve"> </w:t>
+      </w:r>
+      <w:r>
+        <w:rPr>
+          <w:rFonts w:asciiTheme="minorHAnsi" w:eastAsiaTheme="minorHAnsi" w:hAnsiTheme="minorHAnsi"/>
+          <w:sz w:val="22"/>
+          <w:shd w:fill="FFFF00" w:val="clear"/>
         </w:rPr>
         <w:t>reusables</w:t>
       </w:r>
       <w:r>
         <w:rPr>
+          <w:rFonts w:asciiTheme="minorHAnsi" w:eastAsiaTheme="minorHAnsi" w:hAnsiTheme="minorHAnsi"/>
           <w:spacing w:val="-7"/>
           <w:sz w:val="22"/>
-        </w:rPr>
-        <w:t xml:space="preserve"> </w:t>
-      </w:r>
-      <w:r>
-        <w:rPr>
-          <w:sz w:val="22"/>
-        </w:rPr>
-        <w:t>serialmente:</w:t>
+          <w:shd w:fill="FFFF00" w:val="clear"/>
+        </w:rPr>
+        <w:t xml:space="preserve"> </w:t>
+      </w:r>
+      <w:r>
+        <w:rPr>
+          <w:rFonts w:asciiTheme="minorHAnsi" w:eastAsiaTheme="minorHAnsi" w:hAnsiTheme="minorHAnsi"/>
+          <w:sz w:val="22"/>
+          <w:shd w:fill="FFFF00" w:val="clear"/>
+        </w:rPr>
+        <w:t>serialmente</w:t>
+      </w:r>
+      <w:r>
+        <w:rPr>
+          <w:sz w:val="22"/>
+        </w:rPr>
+        <w:t>:</w:t>
       </w:r>
       <w:r>
         <w:rPr>
@@ -2769,22 +2828,34 @@
       </w:pPr>
       <w:r>
         <w:rPr>
-          <w:sz w:val="22"/>
+          <w:rFonts w:asciiTheme="minorHAnsi" w:eastAsiaTheme="minorHAnsi" w:hAnsiTheme="minorHAnsi"/>
+          <w:sz w:val="22"/>
+          <w:shd w:fill="FFFF00" w:val="clear"/>
         </w:rPr>
         <w:t>Adquisición</w:t>
       </w:r>
       <w:r>
         <w:rPr>
+          <w:rFonts w:asciiTheme="minorHAnsi" w:eastAsiaTheme="minorHAnsi" w:hAnsiTheme="minorHAnsi"/>
           <w:spacing w:val="-6"/>
           <w:sz w:val="22"/>
-        </w:rPr>
-        <w:t xml:space="preserve"> </w:t>
-      </w:r>
-      <w:r>
-        <w:rPr>
-          <w:sz w:val="22"/>
-        </w:rPr>
-        <w:t>incremental:</w:t>
+          <w:shd w:fill="FFFF00" w:val="clear"/>
+        </w:rPr>
+        <w:t xml:space="preserve"> </w:t>
+      </w:r>
+      <w:r>
+        <w:rPr>
+          <w:rFonts w:asciiTheme="minorHAnsi" w:eastAsiaTheme="minorHAnsi" w:hAnsiTheme="minorHAnsi"/>
+          <w:sz w:val="22"/>
+          <w:shd w:fill="FFFF00" w:val="clear"/>
+        </w:rPr>
+        <w:t>incremental</w:t>
+      </w:r>
+      <w:r>
+        <w:rPr>
+          <w:sz w:val="22"/>
+        </w:rPr>
+        <w:t>:</w:t>
       </w:r>
       <w:r>
         <w:rPr>
@@ -2950,7 +3021,9 @@
       </w:pPr>
       <w:r>
         <w:rPr>
-          <w:sz w:val="22"/>
+          <w:rFonts w:asciiTheme="minorHAnsi" w:eastAsiaTheme="minorHAnsi" w:hAnsiTheme="minorHAnsi"/>
+          <w:sz w:val="22"/>
+          <w:shd w:fill="FFFF00" w:val="clear"/>
         </w:rPr>
         <w:t>No-preemption:</w:t>
       </w:r>
@@ -3212,6 +3285,15 @@
     </w:p>
     <w:p>
       <w:pPr>
+        <w:sectPr>
+          <w:type w:val="nextPage"/>
+          <w:pgSz w:w="11906" w:h="16838"/>
+          <w:pgMar w:left="1600" w:right="1080" w:gutter="0" w:header="0" w:top="1360" w:footer="0" w:bottom="280"/>
+          <w:pgNumType w:fmt="decimal"/>
+          <w:formProt w:val="false"/>
+          <w:textDirection w:val="lrTb"/>
+          <w:docGrid w:type="default" w:linePitch="100" w:charSpace="0"/>
+        </w:sectPr>
         <w:pStyle w:val="ListParagraph"/>
         <w:numPr>
           <w:ilvl w:val="0"/>
@@ -3230,27 +3312,35 @@
       </w:pPr>
       <w:r>
         <w:rPr>
-          <w:sz w:val="22"/>
+          <w:rFonts w:asciiTheme="minorHAnsi" w:eastAsiaTheme="minorHAnsi" w:hAnsiTheme="minorHAnsi"/>
+          <w:sz w:val="22"/>
+          <w:shd w:fill="FFFF00" w:val="clear"/>
         </w:rPr>
         <w:t>Espera</w:t>
       </w:r>
       <w:r>
         <w:rPr>
+          <w:rFonts w:asciiTheme="minorHAnsi" w:eastAsiaTheme="minorHAnsi" w:hAnsiTheme="minorHAnsi"/>
           <w:spacing w:val="-5"/>
           <w:sz w:val="22"/>
-        </w:rPr>
-        <w:t xml:space="preserve"> </w:t>
-      </w:r>
-      <w:r>
-        <w:rPr>
-          <w:sz w:val="22"/>
+          <w:shd w:fill="FFFF00" w:val="clear"/>
+        </w:rPr>
+        <w:t xml:space="preserve"> </w:t>
+      </w:r>
+      <w:r>
+        <w:rPr>
+          <w:rFonts w:asciiTheme="minorHAnsi" w:eastAsiaTheme="minorHAnsi" w:hAnsiTheme="minorHAnsi"/>
+          <w:sz w:val="22"/>
+          <w:shd w:fill="FFFF00" w:val="clear"/>
         </w:rPr>
         <w:t>cíclica:</w:t>
       </w:r>
       <w:r>
         <w:rPr>
-          <w:spacing w:val="-4"/>
-          <w:sz w:val="22"/>
+          <w:rFonts w:asciiTheme="minorHAnsi" w:eastAsiaTheme="minorHAnsi" w:hAnsiTheme="minorHAnsi"/>
+          <w:spacing w:val="-4"/>
+          <w:sz w:val="22"/>
+          <w:shd w:fill="FFFF00" w:val="clear"/>
         </w:rPr>
         <w:t xml:space="preserve"> </w:t>
       </w:r>
@@ -3533,18 +3623,6 @@
         </w:rPr>
         <w:t>adquirir.</w:t>
       </w:r>
-    </w:p>
-    <w:p>
-      <w:pPr>
-        <w:sectPr>
-          <w:type w:val="nextPage"/>
-          <w:pgSz w:w="11906" w:h="16838"/>
-          <w:pgMar w:left="1600" w:right="1080" w:gutter="0" w:header="0" w:top="1360" w:footer="0" w:bottom="280"/>
-          <w:pgNumType w:fmt="decimal"/>
-          <w:formProt w:val="false"/>
-          <w:textDirection w:val="lrTb"/>
-        </w:sectPr>
-      </w:pPr>
     </w:p>
     <w:p>
       <w:pPr>
@@ -3685,11 +3763,7 @@
       </w:r>
       <w:r>
         <w:rPr/>
-        <w:t xml:space="preserve">deadlock. </w:t>
-      </w:r>
-      <w:r>
-        <w:rPr/>
-        <w:t xml:space="preserve">La ausencia de deadlock es una propiedad necesaria en los procesos concurrentes. </w:t>
+        <w:t xml:space="preserve">deadlock. La ausencia de deadlock es una propiedad necesaria en los procesos concurrentes. </w:t>
       </w:r>
     </w:p>
     <w:p>
@@ -3723,18 +3797,30 @@
         <w:rPr/>
       </w:pPr>
       <w:r>
-        <w:rPr/>
+        <w:rPr>
+          <w:rFonts w:asciiTheme="minorHAnsi" w:eastAsiaTheme="minorHAnsi" w:hAnsiTheme="minorHAnsi"/>
+          <w:shd w:fill="FFFF00" w:val="clear"/>
+        </w:rPr>
         <w:t>Defina</w:t>
       </w:r>
       <w:r>
         <w:rPr>
+          <w:rFonts w:asciiTheme="minorHAnsi" w:eastAsiaTheme="minorHAnsi" w:hAnsiTheme="minorHAnsi"/>
           <w:spacing w:val="-8"/>
-        </w:rPr>
-        <w:t xml:space="preserve"> </w:t>
-      </w:r>
-      <w:r>
-        <w:rPr/>
-        <w:t>inanición.</w:t>
+          <w:shd w:fill="FFFF00" w:val="clear"/>
+        </w:rPr>
+        <w:t xml:space="preserve"> </w:t>
+      </w:r>
+      <w:r>
+        <w:rPr>
+          <w:rFonts w:asciiTheme="minorHAnsi" w:eastAsiaTheme="minorHAnsi" w:hAnsiTheme="minorHAnsi"/>
+          <w:shd w:fill="FFFF00" w:val="clear"/>
+        </w:rPr>
+        <w:t>inanición</w:t>
+      </w:r>
+      <w:r>
+        <w:rPr/>
+        <w:t>.</w:t>
       </w:r>
       <w:r>
         <w:rPr>
@@ -5070,7 +5156,7 @@
           <w:tab w:val="clear" w:pos="720"/>
           <w:tab w:val="left" w:pos="822" w:leader="none"/>
         </w:tabs>
-        <w:spacing w:lineRule="auto" w:line="254" w:before="1" w:after="0"/>
+        <w:spacing w:lineRule="auto" w:line="252" w:before="1" w:after="0"/>
         <w:ind w:left="821" w:right="854" w:hanging="360"/>
         <w:jc w:val="left"/>
         <w:rPr/>
@@ -5698,7 +5784,7 @@
     <w:p>
       <w:pPr>
         <w:pStyle w:val="Cuerpodetexto"/>
-        <w:spacing w:lineRule="auto" w:line="254" w:before="1" w:after="0"/>
+        <w:spacing w:lineRule="auto" w:line="252" w:before="1" w:after="0"/>
         <w:ind w:left="821" w:right="655" w:hanging="0"/>
         <w:rPr/>
       </w:pPr>
@@ -10351,7 +10437,7 @@
           <w:docGrid w:type="default" w:linePitch="100" w:charSpace="4096"/>
         </w:sectPr>
         <w:pStyle w:val="Cuerpodetexto"/>
-        <w:spacing w:lineRule="auto" w:line="254" w:before="22" w:after="0"/>
+        <w:spacing w:lineRule="auto" w:line="252" w:before="22" w:after="0"/>
         <w:ind w:left="821" w:right="655" w:hanging="0"/>
         <w:rPr/>
       </w:pPr>
@@ -11320,7 +11406,7 @@
     <w:p>
       <w:pPr>
         <w:pStyle w:val="Cuerpodetexto"/>
-        <w:spacing w:lineRule="auto" w:line="254"/>
+        <w:spacing w:lineRule="auto" w:line="252"/>
         <w:ind w:left="821" w:right="1008" w:hanging="0"/>
         <w:rPr/>
       </w:pPr>
@@ -12106,7 +12192,7 @@
           <w:tab w:val="clear" w:pos="720"/>
           <w:tab w:val="left" w:pos="873" w:leader="none"/>
         </w:tabs>
-        <w:spacing w:lineRule="auto" w:line="254" w:before="1" w:after="0"/>
+        <w:spacing w:lineRule="auto" w:line="252" w:before="1" w:after="0"/>
         <w:ind w:left="821" w:right="4627" w:hanging="360"/>
         <w:jc w:val="left"/>
         <w:rPr/>
@@ -12505,7 +12591,7 @@
     <w:p>
       <w:pPr>
         <w:pStyle w:val="Cuerpodetexto"/>
-        <w:spacing w:lineRule="auto" w:line="254"/>
+        <w:spacing w:lineRule="auto" w:line="252"/>
         <w:ind w:left="1181" w:right="1977" w:hanging="0"/>
         <w:rPr/>
       </w:pPr>
@@ -13500,14 +13586,7 @@
           <w:spacing w:val="-2"/>
           <w:sz w:val="22"/>
         </w:rPr>
-        <w:t xml:space="preserve"> </w:t>
-      </w:r>
-      <w:r>
-        <w:rPr>
-          <w:spacing w:val="-2"/>
-          <w:sz w:val="22"/>
-        </w:rPr>
-        <w:t>1</w:t>
+        <w:t xml:space="preserve"> 1</w:t>
       </w:r>
       <w:r>
         <w:rPr>
@@ -16674,19 +16753,7 @@
         <w:rPr>
           <w:sz w:val="22"/>
         </w:rPr>
-        <w:t>correctness</w:t>
-      </w:r>
-      <w:r>
-        <w:rPr>
-          <w:sz w:val="22"/>
-        </w:rPr>
-        <w:t>(garantiza que si el programa termina, el resultado es correcto. No garantiza que termine)</w:t>
-      </w:r>
-      <w:r>
-        <w:rPr>
-          <w:sz w:val="22"/>
-        </w:rPr>
-        <w:t>.</w:t>
+        <w:t>correctness(garantiza que si el programa termina, el resultado es correcto. No garantiza que termine).</w:t>
       </w:r>
     </w:p>
     <w:p>
@@ -16733,19 +16800,7 @@
         <w:rPr>
           <w:sz w:val="22"/>
         </w:rPr>
-        <w:t xml:space="preserve">Esta propiedad </w:t>
-      </w:r>
-      <w:r>
-        <w:rPr>
-          <w:sz w:val="22"/>
-        </w:rPr>
-        <w:t>s</w:t>
-      </w:r>
-      <w:r>
-        <w:rPr>
-          <w:sz w:val="22"/>
-        </w:rPr>
-        <w:t>e</w:t>
+        <w:t>Esta propiedad se</w:t>
       </w:r>
       <w:r>
         <w:rPr>
@@ -17148,7 +17203,7 @@
           <w:tab w:val="clear" w:pos="720"/>
           <w:tab w:val="left" w:pos="1902" w:leader="none"/>
         </w:tabs>
-        <w:spacing w:lineRule="auto" w:line="254" w:before="15" w:after="0"/>
+        <w:spacing w:lineRule="auto" w:line="252" w:before="15" w:after="0"/>
         <w:ind w:left="1902" w:right="779" w:hanging="360"/>
         <w:jc w:val="left"/>
         <w:rPr>
@@ -17159,19 +17214,7 @@
         <w:rPr>
           <w:sz w:val="22"/>
         </w:rPr>
-        <w:t xml:space="preserve">Ejemplos de vida: terminación </w:t>
-      </w:r>
-      <w:r>
-        <w:rPr>
-          <w:sz w:val="22"/>
-        </w:rPr>
-        <w:t>(asegura que el programa termina, pero no garantiza el resultado correcto)</w:t>
-      </w:r>
-      <w:r>
-        <w:rPr>
-          <w:sz w:val="22"/>
-        </w:rPr>
-        <w:t xml:space="preserve">, asegurar que </w:t>
+        <w:t xml:space="preserve">Ejemplos de vida: terminación (asegura que el programa termina, pero no garantiza el resultado correcto), asegurar que </w:t>
       </w:r>
       <w:r>
         <w:rPr>
@@ -19361,7 +19404,9 @@
         </w:rPr>
       </w:pPr>
       <w:r>
-        <w:rPr/>
+        <w:rPr>
+          <w:sz w:val="23"/>
+        </w:rPr>
       </w:r>
     </w:p>
     <w:p>
@@ -19386,7 +19431,9 @@
         </w:rPr>
       </w:pPr>
       <w:r>
-        <w:rPr/>
+        <w:rPr>
+          <w:sz w:val="23"/>
+        </w:rPr>
       </w:r>
     </w:p>
     <w:p>
@@ -19523,7 +19570,12 @@
         </w:rPr>
       </w:pPr>
       <w:r>
-        <w:rPr/>
+        <w:rPr>
+          <w:strike w:val="false"/>
+          <w:dstrike w:val="false"/>
+          <w:sz w:val="23"/>
+          <w:u w:val="none"/>
+        </w:rPr>
       </w:r>
     </w:p>
     <w:p>
@@ -20644,6 +20696,7 @@
     <w:qFormat/>
     <w:pPr>
       <w:widowControl w:val="false"/>
+      <w:suppressAutoHyphens w:val="true"/>
       <w:bidi w:val="0"/>
       <w:spacing w:lineRule="auto" w:line="240" w:before="0" w:after="0"/>
       <w:ind w:left="0" w:right="0" w:hanging="0"/>
@@ -20776,6 +20829,7 @@
     <w:qFormat/>
     <w:pPr>
       <w:widowControl w:val="false"/>
+      <w:suppressAutoHyphens w:val="true"/>
       <w:bidi w:val="0"/>
       <w:spacing w:lineRule="auto" w:line="240" w:before="0" w:after="0"/>
       <w:ind w:left="0" w:right="0" w:hanging="0"/>

</xml_diff>